<commit_message>
example Tutorial "write SBOL" draft done
Signed-off-by: mgaldzic <mgaldzic@gmail.com>
</commit_message>
<xml_diff>
--- a/example/libSBOLj0.2Tutorial.docx
+++ b/example/libSBOLj0.2Tutorial.docx
@@ -78,135 +78,1270 @@
           <w:i/>
         </w:rPr>
       </w:pPr>
+      <w:r>
+        <w:rPr>
+          <w:i/>
+        </w:rPr>
+        <w:t>The code in this</w:t>
+      </w:r>
+      <w:r>
+        <w:rPr>
+          <w:i/>
+        </w:rPr>
+        <w:t xml:space="preserve"> example </w:t>
+      </w:r>
+      <w:r>
+        <w:rPr>
+          <w:i/>
+        </w:rPr>
+        <w:t>can be found in</w:t>
+      </w:r>
+      <w:r>
+        <w:rPr>
+          <w:i/>
+        </w:rPr>
+        <w:t xml:space="preserve"> </w:t>
+      </w:r>
+      <w:proofErr w:type="spellStart"/>
+      <w:r>
+        <w:rPr>
+          <w:i/>
+        </w:rPr>
+        <w:t>libSBOLjUseExample</w:t>
+      </w:r>
+      <w:r>
+        <w:rPr>
+          <w:i/>
+        </w:rPr>
+        <w:t>.Main</w:t>
+      </w:r>
+      <w:proofErr w:type="spellEnd"/>
+    </w:p>
+    <w:p>
+      <w:r>
+        <w:t xml:space="preserve">The basic SBOL use case is to represent a DNA level design of a DNA construct. Legacy designs of biological constructs are likely to be found in </w:t>
+      </w:r>
+      <w:proofErr w:type="spellStart"/>
+      <w:r>
+        <w:t>GenBank</w:t>
+      </w:r>
+      <w:proofErr w:type="spellEnd"/>
+      <w:r>
+        <w:t xml:space="preserve"> </w:t>
+      </w:r>
+      <w:proofErr w:type="spellStart"/>
+      <w:r>
+        <w:t>flatfile</w:t>
+      </w:r>
+      <w:proofErr w:type="spellEnd"/>
+      <w:r>
+        <w:t xml:space="preserve"> format, as DNA sequence editor software </w:t>
+      </w:r>
+      <w:r>
+        <w:t>(</w:t>
+      </w:r>
+      <w:proofErr w:type="spellStart"/>
+      <w:r>
+        <w:t>eg</w:t>
+      </w:r>
+      <w:proofErr w:type="spellEnd"/>
+      <w:r>
+        <w:t xml:space="preserve"> </w:t>
+      </w:r>
+      <w:proofErr w:type="spellStart"/>
+      <w:r>
+        <w:t>ApE</w:t>
+      </w:r>
+      <w:proofErr w:type="spellEnd"/>
+      <w:r>
+        <w:t xml:space="preserve">, </w:t>
+      </w:r>
+      <w:proofErr w:type="spellStart"/>
+      <w:r>
+        <w:t>VectorNTI</w:t>
+      </w:r>
+      <w:proofErr w:type="spellEnd"/>
+      <w:r>
+        <w:t>, GD-ICE</w:t>
+      </w:r>
+      <w:r>
+        <w:t>’s Vector Editor</w:t>
+      </w:r>
+      <w:r>
+        <w:t xml:space="preserve">) </w:t>
+      </w:r>
+      <w:r>
+        <w:t xml:space="preserve">used to create them has the ability to export this format.  Additionally the </w:t>
+      </w:r>
+      <w:proofErr w:type="spellStart"/>
+      <w:r>
+        <w:t>GenBank</w:t>
+      </w:r>
+      <w:proofErr w:type="spellEnd"/>
+      <w:r>
+        <w:t xml:space="preserve"> format is the </w:t>
+      </w:r>
+      <w:r>
+        <w:rPr>
+          <w:i/>
+        </w:rPr>
+        <w:t>de-facto</w:t>
+      </w:r>
+      <w:r>
+        <w:t xml:space="preserve"> standard for exchange of annotated DNA sequence data between software. Therefore, for </w:t>
+      </w:r>
+      <w:proofErr w:type="gramStart"/>
+      <w:r>
+        <w:t>our  first</w:t>
+      </w:r>
+      <w:proofErr w:type="gramEnd"/>
+      <w:r>
+        <w:t xml:space="preserve"> example we convert a </w:t>
+      </w:r>
+      <w:proofErr w:type="spellStart"/>
+      <w:r>
+        <w:t>GenBank</w:t>
+      </w:r>
+      <w:proofErr w:type="spellEnd"/>
+      <w:r>
+        <w:t xml:space="preserve"> file from the BIOFAB Pilot Project into SBOL RDF and </w:t>
+      </w:r>
+      <w:proofErr w:type="spellStart"/>
+      <w:r>
+        <w:t>Json</w:t>
+      </w:r>
+      <w:proofErr w:type="spellEnd"/>
+      <w:r>
+        <w:t xml:space="preserve"> serializations.</w:t>
+      </w:r>
+    </w:p>
+    <w:p>
+      <w:pPr>
+        <w:pStyle w:val="Heading2"/>
+      </w:pPr>
+      <w:r>
+        <w:t xml:space="preserve">Create a new </w:t>
+      </w:r>
+      <w:proofErr w:type="spellStart"/>
+      <w:r>
+        <w:t>SBOLutil</w:t>
+      </w:r>
+      <w:proofErr w:type="spellEnd"/>
+      <w:r>
+        <w:t xml:space="preserve"> object</w:t>
+      </w:r>
+    </w:p>
+    <w:p>
+      <w:pPr>
+        <w:pStyle w:val="ListParagraph"/>
+      </w:pPr>
+      <w:r>
+        <w:t xml:space="preserve">The </w:t>
+      </w:r>
+      <w:proofErr w:type="spellStart"/>
+      <w:r>
+        <w:t>SBOLutil</w:t>
+      </w:r>
+      <w:proofErr w:type="spellEnd"/>
+      <w:r>
+        <w:t xml:space="preserve"> class contains useful methods specific to this conversion use case. </w:t>
+      </w:r>
+      <w:proofErr w:type="gramStart"/>
+      <w:r>
+        <w:t xml:space="preserve">To use </w:t>
+      </w:r>
+      <w:proofErr w:type="spellStart"/>
+      <w:r>
+        <w:t>SBOLutil</w:t>
+      </w:r>
+      <w:proofErr w:type="spellEnd"/>
+      <w:r>
+        <w:t xml:space="preserve"> you first instantiate an object of this type.</w:t>
+      </w:r>
+      <w:proofErr w:type="gramEnd"/>
+    </w:p>
+    <w:p>
+      <w:pPr>
+        <w:pStyle w:val="ListParagraph"/>
+        <w:rPr>
+          <w:rStyle w:val="apple-style-span"/>
+          <w:rFonts w:ascii="Courier New" w:hAnsi="Courier New" w:cs="Courier New"/>
+          <w:color w:val="000000"/>
+        </w:rPr>
+      </w:pPr>
+      <w:r>
+        <w:rPr>
+          <w:rStyle w:val="webkit-html-tag"/>
+          <w:rFonts w:ascii="Courier New" w:hAnsi="Courier New" w:cs="Courier New"/>
+          <w:color w:val="000000"/>
+        </w:rPr>
+        <w:t>&lt;</w:t>
+      </w:r>
+      <w:proofErr w:type="spellStart"/>
+      <w:proofErr w:type="gramStart"/>
+      <w:r>
+        <w:rPr>
+          <w:rStyle w:val="webkit-html-tag"/>
+          <w:rFonts w:ascii="Courier New" w:hAnsi="Courier New" w:cs="Courier New"/>
+          <w:color w:val="000000"/>
+        </w:rPr>
+        <w:t>blockquote</w:t>
+      </w:r>
+      <w:proofErr w:type="spellEnd"/>
+      <w:proofErr w:type="gramEnd"/>
+      <w:r>
+        <w:rPr>
+          <w:rStyle w:val="webkit-html-tag"/>
+          <w:rFonts w:ascii="Courier New" w:hAnsi="Courier New" w:cs="Courier New"/>
+          <w:color w:val="000000"/>
+        </w:rPr>
+        <w:t>&gt;&lt;pre&gt;</w:t>
+      </w:r>
+      <w:r>
+        <w:rPr>
+          <w:rStyle w:val="apple-style-span"/>
+          <w:rFonts w:ascii="Courier New" w:hAnsi="Courier New" w:cs="Courier New"/>
+          <w:color w:val="000000"/>
+        </w:rPr>
+        <w:t xml:space="preserve"> </w:t>
+      </w:r>
+    </w:p>
+    <w:p>
+      <w:pPr>
+        <w:pStyle w:val="ListParagraph"/>
+        <w:rPr>
+          <w:rFonts w:ascii="Courier New" w:hAnsi="Courier New" w:cs="Courier New"/>
+        </w:rPr>
+      </w:pPr>
+      <w:proofErr w:type="spellStart"/>
+      <w:r>
+        <w:rPr>
+          <w:rFonts w:ascii="Courier New" w:hAnsi="Courier New" w:cs="Courier New"/>
+        </w:rPr>
+        <w:t>SBOLutil</w:t>
+      </w:r>
+      <w:proofErr w:type="spellEnd"/>
+      <w:r>
+        <w:rPr>
+          <w:rFonts w:ascii="Courier New" w:hAnsi="Courier New" w:cs="Courier New"/>
+        </w:rPr>
+        <w:t xml:space="preserve"> </w:t>
+      </w:r>
+      <w:proofErr w:type="spellStart"/>
+      <w:r>
+        <w:rPr>
+          <w:rFonts w:ascii="Courier New" w:hAnsi="Courier New" w:cs="Courier New"/>
+        </w:rPr>
+        <w:t>sU</w:t>
+      </w:r>
+      <w:proofErr w:type="spellEnd"/>
+      <w:r>
+        <w:rPr>
+          <w:rFonts w:ascii="Courier New" w:hAnsi="Courier New" w:cs="Courier New"/>
+        </w:rPr>
+        <w:t xml:space="preserve"> = new </w:t>
+      </w:r>
+      <w:proofErr w:type="spellStart"/>
+      <w:proofErr w:type="gramStart"/>
+      <w:r>
+        <w:rPr>
+          <w:rFonts w:ascii="Courier New" w:hAnsi="Courier New" w:cs="Courier New"/>
+        </w:rPr>
+        <w:t>S</w:t>
+      </w:r>
+      <w:r>
+        <w:rPr>
+          <w:rFonts w:ascii="Courier New" w:hAnsi="Courier New" w:cs="Courier New"/>
+        </w:rPr>
+        <w:t>BOLutil</w:t>
+      </w:r>
+      <w:proofErr w:type="spellEnd"/>
+      <w:r>
+        <w:rPr>
+          <w:rFonts w:ascii="Courier New" w:hAnsi="Courier New" w:cs="Courier New"/>
+        </w:rPr>
+        <w:t>(</w:t>
+      </w:r>
+      <w:proofErr w:type="gramEnd"/>
+      <w:r>
+        <w:rPr>
+          <w:rFonts w:ascii="Courier New" w:hAnsi="Courier New" w:cs="Courier New"/>
+        </w:rPr>
+        <w:t>);</w:t>
+      </w:r>
+      <w:r>
+        <w:rPr>
+          <w:rFonts w:ascii="Courier New" w:hAnsi="Courier New" w:cs="Courier New"/>
+        </w:rPr>
+        <w:t xml:space="preserve"> </w:t>
+      </w:r>
+    </w:p>
+    <w:p>
+      <w:pPr>
+        <w:pStyle w:val="ListParagraph"/>
+        <w:rPr>
+          <w:rFonts w:ascii="Courier New" w:hAnsi="Courier New" w:cs="Courier New"/>
+        </w:rPr>
+      </w:pPr>
+      <w:r>
+        <w:rPr>
+          <w:rStyle w:val="webkit-html-tag"/>
+          <w:rFonts w:ascii="Courier New" w:hAnsi="Courier New" w:cs="Courier New"/>
+          <w:color w:val="000000"/>
+        </w:rPr>
+        <w:t>&lt;/pre&gt;&lt;/</w:t>
+      </w:r>
+      <w:proofErr w:type="spellStart"/>
+      <w:r>
+        <w:rPr>
+          <w:rStyle w:val="webkit-html-tag"/>
+          <w:rFonts w:ascii="Courier New" w:hAnsi="Courier New" w:cs="Courier New"/>
+          <w:color w:val="000000"/>
+        </w:rPr>
+        <w:t>blockquote</w:t>
+      </w:r>
+      <w:proofErr w:type="spellEnd"/>
+      <w:r>
+        <w:rPr>
+          <w:rStyle w:val="webkit-html-tag"/>
+          <w:rFonts w:ascii="Courier New" w:hAnsi="Courier New" w:cs="Courier New"/>
+          <w:color w:val="000000"/>
+        </w:rPr>
+        <w:t>&gt;</w:t>
+      </w:r>
+    </w:p>
+    <w:p>
+      <w:pPr>
+        <w:pStyle w:val="Heading2"/>
+      </w:pPr>
+      <w:r>
+        <w:t xml:space="preserve">Read </w:t>
+      </w:r>
+      <w:proofErr w:type="spellStart"/>
+      <w:r>
+        <w:t>GenBank</w:t>
+      </w:r>
+      <w:proofErr w:type="spellEnd"/>
+      <w:r>
+        <w:t xml:space="preserve"> file</w:t>
+      </w:r>
+      <w:r>
+        <w:t xml:space="preserve"> </w:t>
+      </w:r>
+      <w:proofErr w:type="spellStart"/>
+      <w:r>
+        <w:t>RichSequence</w:t>
+      </w:r>
+      <w:proofErr w:type="spellEnd"/>
+    </w:p>
+    <w:p>
+      <w:pPr>
+        <w:pStyle w:val="ListParagraph"/>
+      </w:pPr>
+      <w:r>
+        <w:t xml:space="preserve">The </w:t>
+      </w:r>
+      <w:proofErr w:type="spellStart"/>
+      <w:r>
+        <w:t>BioJava</w:t>
+      </w:r>
+      <w:proofErr w:type="spellEnd"/>
+      <w:r>
+        <w:t xml:space="preserve"> library utilities </w:t>
+      </w:r>
+      <w:r>
+        <w:t>(</w:t>
+      </w:r>
+      <w:r>
+        <w:t>BioJava-1.7.1</w:t>
+      </w:r>
+      <w:r>
+        <w:t xml:space="preserve">) </w:t>
+      </w:r>
+      <w:r>
+        <w:t xml:space="preserve">are used to parse a </w:t>
+      </w:r>
+      <w:proofErr w:type="spellStart"/>
+      <w:r>
+        <w:t>GenBank</w:t>
+      </w:r>
+      <w:proofErr w:type="spellEnd"/>
+      <w:r>
+        <w:t xml:space="preserve"> flat file formatted file and create a </w:t>
+      </w:r>
+      <w:proofErr w:type="spellStart"/>
+      <w:r>
+        <w:t>RichSequenceIterator</w:t>
+      </w:r>
+      <w:proofErr w:type="spellEnd"/>
+      <w:r>
+        <w:t xml:space="preserve">. The </w:t>
+      </w:r>
+      <w:proofErr w:type="spellStart"/>
+      <w:r>
+        <w:t>RichSequence</w:t>
+      </w:r>
+      <w:proofErr w:type="spellEnd"/>
+      <w:r>
+        <w:t xml:space="preserve"> objects correspond to one </w:t>
+      </w:r>
+      <w:proofErr w:type="spellStart"/>
+      <w:r>
+        <w:t>GenBank</w:t>
+      </w:r>
+      <w:proofErr w:type="spellEnd"/>
+      <w:r>
+        <w:t xml:space="preserve"> record from a file. </w:t>
+      </w:r>
+      <w:proofErr w:type="spellStart"/>
+      <w:r>
+        <w:t>GenBank</w:t>
+      </w:r>
+      <w:proofErr w:type="spellEnd"/>
+      <w:r>
+        <w:t xml:space="preserve"> files can contain multiple records therefore the collection of records needs to be iterated over. However, </w:t>
+      </w:r>
+      <w:r>
+        <w:t>as is the case in our example</w:t>
+      </w:r>
+      <w:r>
+        <w:t xml:space="preserve">, usually there is one </w:t>
+      </w:r>
+      <w:proofErr w:type="spellStart"/>
+      <w:r>
+        <w:t>GenBank</w:t>
+      </w:r>
+      <w:proofErr w:type="spellEnd"/>
+      <w:r>
+        <w:t xml:space="preserve"> record in a file. The file </w:t>
+      </w:r>
+      <w:r>
+        <w:rPr>
+          <w:rStyle w:val="webkit-html-tag"/>
+          <w:rFonts w:ascii="Courier New" w:hAnsi="Courier New" w:cs="Courier New"/>
+          <w:color w:val="000000"/>
+        </w:rPr>
+        <w:t>BFa_8.15.gb</w:t>
+      </w:r>
+      <w:r>
+        <w:t xml:space="preserve"> contains the sequence for a plasmid vector and annotations for a GFP expression cassette. The </w:t>
+      </w:r>
+      <w:proofErr w:type="spellStart"/>
+      <w:r>
+        <w:t>SBOLutil</w:t>
+      </w:r>
+      <w:proofErr w:type="spellEnd"/>
+      <w:r>
+        <w:t xml:space="preserve"> object method </w:t>
+      </w:r>
+      <w:proofErr w:type="spellStart"/>
+      <w:r>
+        <w:rPr>
+          <w:rStyle w:val="webkit-html-tag"/>
+          <w:rFonts w:ascii="Courier New" w:hAnsi="Courier New" w:cs="Courier New"/>
+          <w:color w:val="000000"/>
+        </w:rPr>
+        <w:t>fromGenBankFile</w:t>
+      </w:r>
+      <w:proofErr w:type="spellEnd"/>
+      <w:r>
+        <w:rPr>
+          <w:rStyle w:val="webkit-html-tag"/>
+          <w:rFonts w:cstheme="minorHAnsi"/>
+          <w:color w:val="000000"/>
+        </w:rPr>
+        <w:t xml:space="preserve"> is a </w:t>
+      </w:r>
+      <w:proofErr w:type="spellStart"/>
+      <w:r>
+        <w:rPr>
+          <w:rStyle w:val="webkit-html-tag"/>
+          <w:rFonts w:cstheme="minorHAnsi"/>
+          <w:color w:val="000000"/>
+        </w:rPr>
+        <w:t>convience</w:t>
+      </w:r>
+      <w:proofErr w:type="spellEnd"/>
+      <w:r>
+        <w:rPr>
+          <w:rStyle w:val="webkit-html-tag"/>
+          <w:rFonts w:cstheme="minorHAnsi"/>
+          <w:color w:val="000000"/>
+        </w:rPr>
+        <w:t xml:space="preserve"> method to read </w:t>
+      </w:r>
+      <w:proofErr w:type="spellStart"/>
+      <w:r>
+        <w:rPr>
+          <w:rStyle w:val="webkit-html-tag"/>
+          <w:rFonts w:cstheme="minorHAnsi"/>
+          <w:color w:val="000000"/>
+        </w:rPr>
+        <w:t>GenBank</w:t>
+      </w:r>
+      <w:proofErr w:type="spellEnd"/>
+      <w:r>
+        <w:rPr>
+          <w:rStyle w:val="webkit-html-tag"/>
+          <w:rFonts w:cstheme="minorHAnsi"/>
+          <w:color w:val="000000"/>
+        </w:rPr>
+        <w:t xml:space="preserve"> files.</w:t>
+      </w:r>
+    </w:p>
+    <w:p>
+      <w:pPr>
+        <w:pStyle w:val="ListParagraph"/>
+        <w:rPr>
+          <w:rStyle w:val="webkit-html-tag"/>
+          <w:rFonts w:ascii="Courier New" w:hAnsi="Courier New" w:cs="Courier New"/>
+          <w:color w:val="000000"/>
+        </w:rPr>
+      </w:pPr>
+      <w:r>
+        <w:rPr>
+          <w:rStyle w:val="webkit-html-tag"/>
+          <w:rFonts w:ascii="Courier New" w:hAnsi="Courier New" w:cs="Courier New"/>
+          <w:color w:val="000000"/>
+        </w:rPr>
+        <w:t xml:space="preserve">Iterator </w:t>
+      </w:r>
+      <w:proofErr w:type="spellStart"/>
+      <w:r>
+        <w:rPr>
+          <w:rStyle w:val="webkit-html-tag"/>
+          <w:rFonts w:ascii="Courier New" w:hAnsi="Courier New" w:cs="Courier New"/>
+          <w:color w:val="000000"/>
+        </w:rPr>
+        <w:t>aRsIter</w:t>
+      </w:r>
+      <w:proofErr w:type="spellEnd"/>
+      <w:r>
+        <w:rPr>
+          <w:rStyle w:val="webkit-html-tag"/>
+          <w:rFonts w:ascii="Courier New" w:hAnsi="Courier New" w:cs="Courier New"/>
+          <w:color w:val="000000"/>
+        </w:rPr>
+        <w:t xml:space="preserve"> = </w:t>
+      </w:r>
+      <w:proofErr w:type="spellStart"/>
+      <w:proofErr w:type="gramStart"/>
+      <w:r>
+        <w:rPr>
+          <w:rStyle w:val="webkit-html-tag"/>
+          <w:rFonts w:ascii="Courier New" w:hAnsi="Courier New" w:cs="Courier New"/>
+          <w:color w:val="000000"/>
+        </w:rPr>
+        <w:t>sU.fromGenBankFile</w:t>
+      </w:r>
+      <w:proofErr w:type="spellEnd"/>
+      <w:r>
+        <w:rPr>
+          <w:rStyle w:val="webkit-html-tag"/>
+          <w:rFonts w:ascii="Courier New" w:hAnsi="Courier New" w:cs="Courier New"/>
+          <w:color w:val="000000"/>
+        </w:rPr>
+        <w:t>(</w:t>
+      </w:r>
+      <w:proofErr w:type="gramEnd"/>
+      <w:r>
+        <w:rPr>
+          <w:rStyle w:val="webkit-html-tag"/>
+          <w:rFonts w:ascii="Courier New" w:hAnsi="Courier New" w:cs="Courier New"/>
+          <w:color w:val="000000"/>
+        </w:rPr>
+        <w:t>"test\\</w:t>
+      </w:r>
+      <w:proofErr w:type="spellStart"/>
+      <w:r>
+        <w:rPr>
+          <w:rStyle w:val="webkit-html-tag"/>
+          <w:rFonts w:ascii="Courier New" w:hAnsi="Courier New" w:cs="Courier New"/>
+          <w:color w:val="000000"/>
+        </w:rPr>
+        <w:t>test_files</w:t>
+      </w:r>
+      <w:proofErr w:type="spellEnd"/>
+      <w:r>
+        <w:rPr>
+          <w:rStyle w:val="webkit-html-tag"/>
+          <w:rFonts w:ascii="Courier New" w:hAnsi="Courier New" w:cs="Courier New"/>
+          <w:color w:val="000000"/>
+        </w:rPr>
+        <w:t>\\BFa_8.15.gb");</w:t>
+      </w:r>
+    </w:p>
+    <w:p>
+      <w:pPr>
+        <w:pStyle w:val="Heading2"/>
+      </w:pPr>
+      <w:r>
+        <w:t xml:space="preserve">Get a new Library object from </w:t>
+      </w:r>
+      <w:proofErr w:type="spellStart"/>
+      <w:r>
+        <w:t>RichSequence</w:t>
+      </w:r>
+      <w:proofErr w:type="spellEnd"/>
+      <w:r>
+        <w:t xml:space="preserve"> objects</w:t>
+      </w:r>
+    </w:p>
+    <w:p>
+      <w:pPr>
+        <w:pStyle w:val="ListParagraph"/>
+      </w:pPr>
+      <w:r>
+        <w:t>T</w:t>
+      </w:r>
+      <w:r>
+        <w:t>he</w:t>
+      </w:r>
+      <w:r>
+        <w:t xml:space="preserve"> </w:t>
+      </w:r>
+      <w:proofErr w:type="spellStart"/>
+      <w:r>
+        <w:t>SBOLutil</w:t>
+      </w:r>
+      <w:proofErr w:type="spellEnd"/>
+      <w:r>
+        <w:t xml:space="preserve"> method </w:t>
+      </w:r>
+      <w:proofErr w:type="spellStart"/>
+      <w:r>
+        <w:t>fromRichSequenceIter</w:t>
+      </w:r>
+      <w:proofErr w:type="spellEnd"/>
+      <w:r>
+        <w:t xml:space="preserve"> </w:t>
+      </w:r>
+      <w:r>
+        <w:t>step</w:t>
+      </w:r>
+      <w:r>
+        <w:t>s</w:t>
+      </w:r>
+      <w:r>
+        <w:t xml:space="preserve"> through</w:t>
+      </w:r>
+      <w:r>
+        <w:t xml:space="preserve"> the</w:t>
+      </w:r>
+      <w:r>
+        <w:t xml:space="preserve"> </w:t>
+      </w:r>
+      <w:proofErr w:type="spellStart"/>
+      <w:r>
+        <w:t>RichSequenceiterator</w:t>
+      </w:r>
+      <w:proofErr w:type="spellEnd"/>
+      <w:r>
+        <w:t xml:space="preserve"> object</w:t>
+      </w:r>
+      <w:r>
+        <w:t xml:space="preserve"> and</w:t>
+      </w:r>
+      <w:r>
+        <w:t xml:space="preserve"> </w:t>
+      </w:r>
+      <w:r>
+        <w:t xml:space="preserve">creates a Library SBOL object. The output contains the </w:t>
+      </w:r>
+      <w:proofErr w:type="spellStart"/>
+      <w:r>
+        <w:t>DnaCompnents</w:t>
+      </w:r>
+      <w:proofErr w:type="spellEnd"/>
+      <w:r>
+        <w:t xml:space="preserve"> for each </w:t>
+      </w:r>
+      <w:proofErr w:type="spellStart"/>
+      <w:r>
+        <w:t>RichSequence</w:t>
+      </w:r>
+      <w:proofErr w:type="spellEnd"/>
+      <w:r>
+        <w:t xml:space="preserve"> object </w:t>
+      </w:r>
+      <w:r>
+        <w:t>(</w:t>
+      </w:r>
+      <w:proofErr w:type="spellStart"/>
+      <w:r>
+        <w:t>ie</w:t>
+      </w:r>
+      <w:proofErr w:type="spellEnd"/>
+      <w:r>
+        <w:t xml:space="preserve"> </w:t>
+      </w:r>
+      <w:proofErr w:type="spellStart"/>
+      <w:r>
+        <w:t>GenBank</w:t>
+      </w:r>
+      <w:proofErr w:type="spellEnd"/>
+      <w:r>
+        <w:t xml:space="preserve"> Record) </w:t>
+      </w:r>
+      <w:r>
+        <w:t xml:space="preserve">and its annotations.  </w:t>
+      </w:r>
+    </w:p>
+    <w:p>
+      <w:pPr>
+        <w:pStyle w:val="ListParagraph"/>
+        <w:rPr>
+          <w:rStyle w:val="webkit-html-tag"/>
+          <w:rFonts w:ascii="Courier New" w:hAnsi="Courier New" w:cs="Courier New"/>
+          <w:color w:val="000000"/>
+        </w:rPr>
+      </w:pPr>
+      <w:r>
+        <w:rPr>
+          <w:rStyle w:val="webkit-html-tag"/>
+          <w:rFonts w:ascii="Courier New" w:hAnsi="Courier New" w:cs="Courier New"/>
+          <w:color w:val="000000"/>
+        </w:rPr>
+        <w:t xml:space="preserve">Library </w:t>
+      </w:r>
+      <w:proofErr w:type="spellStart"/>
+      <w:r>
+        <w:rPr>
+          <w:rStyle w:val="webkit-html-tag"/>
+          <w:rFonts w:ascii="Courier New" w:hAnsi="Courier New" w:cs="Courier New"/>
+          <w:color w:val="000000"/>
+        </w:rPr>
+        <w:t>aBioFABlib</w:t>
+      </w:r>
+      <w:proofErr w:type="spellEnd"/>
+      <w:r>
+        <w:rPr>
+          <w:rStyle w:val="webkit-html-tag"/>
+          <w:rFonts w:ascii="Courier New" w:hAnsi="Courier New" w:cs="Courier New"/>
+          <w:color w:val="000000"/>
+        </w:rPr>
+        <w:t xml:space="preserve"> = </w:t>
+      </w:r>
+      <w:proofErr w:type="spellStart"/>
+      <w:proofErr w:type="gramStart"/>
+      <w:r>
+        <w:rPr>
+          <w:rStyle w:val="webkit-html-tag"/>
+          <w:rFonts w:ascii="Courier New" w:hAnsi="Courier New" w:cs="Courier New"/>
+          <w:color w:val="000000"/>
+        </w:rPr>
+        <w:t>sU</w:t>
+      </w:r>
+      <w:r>
+        <w:rPr>
+          <w:rStyle w:val="webkit-html-tag"/>
+          <w:rFonts w:ascii="Courier New" w:hAnsi="Courier New" w:cs="Courier New"/>
+          <w:color w:val="000000"/>
+        </w:rPr>
+        <w:t>.fromRichSequenceIter</w:t>
+      </w:r>
+      <w:proofErr w:type="spellEnd"/>
+      <w:r>
+        <w:rPr>
+          <w:rStyle w:val="webkit-html-tag"/>
+          <w:rFonts w:ascii="Courier New" w:hAnsi="Courier New" w:cs="Courier New"/>
+          <w:color w:val="000000"/>
+        </w:rPr>
+        <w:t>(</w:t>
+      </w:r>
+      <w:proofErr w:type="spellStart"/>
+      <w:proofErr w:type="gramEnd"/>
+      <w:r>
+        <w:rPr>
+          <w:rStyle w:val="webkit-html-tag"/>
+          <w:rFonts w:ascii="Courier New" w:hAnsi="Courier New" w:cs="Courier New"/>
+          <w:color w:val="000000"/>
+        </w:rPr>
+        <w:t>aRsIter</w:t>
+      </w:r>
+      <w:proofErr w:type="spellEnd"/>
+      <w:r>
+        <w:rPr>
+          <w:rStyle w:val="webkit-html-tag"/>
+          <w:rFonts w:ascii="Courier New" w:hAnsi="Courier New" w:cs="Courier New"/>
+          <w:color w:val="000000"/>
+        </w:rPr>
+        <w:t>);</w:t>
+      </w:r>
+    </w:p>
+    <w:p>
+      <w:pPr>
+        <w:pStyle w:val="ListParagraph"/>
+        <w:rPr>
+          <w:rStyle w:val="webkit-html-tag"/>
+          <w:rFonts w:ascii="Courier New" w:hAnsi="Courier New" w:cs="Courier New"/>
+          <w:color w:val="000000"/>
+        </w:rPr>
+      </w:pPr>
+      <w:r>
+        <w:t xml:space="preserve">More detail: </w:t>
+      </w:r>
+      <w:proofErr w:type="spellStart"/>
+      <w:r>
+        <w:t>f</w:t>
+      </w:r>
+      <w:r>
+        <w:t>romRichSequenceIter</w:t>
+      </w:r>
+      <w:proofErr w:type="spellEnd"/>
+      <w:r>
+        <w:t xml:space="preserve"> </w:t>
+      </w:r>
+      <w:r>
+        <w:t xml:space="preserve">loops over the iterator using the </w:t>
+      </w:r>
+      <w:proofErr w:type="spellStart"/>
+      <w:r>
+        <w:t>readRichSequence</w:t>
+      </w:r>
+      <w:proofErr w:type="spellEnd"/>
+      <w:r>
+        <w:t xml:space="preserve"> </w:t>
+      </w:r>
+      <w:r>
+        <w:t xml:space="preserve">method to read </w:t>
+      </w:r>
+      <w:r>
+        <w:t xml:space="preserve">each </w:t>
+      </w:r>
+      <w:proofErr w:type="spellStart"/>
+      <w:r>
+        <w:t>RichSequence</w:t>
+      </w:r>
+      <w:proofErr w:type="spellEnd"/>
+      <w:r>
+        <w:t xml:space="preserve"> obj</w:t>
+      </w:r>
+      <w:r>
+        <w:t>ect</w:t>
+      </w:r>
+      <w:r>
+        <w:t xml:space="preserve">, </w:t>
+      </w:r>
+      <w:r>
+        <w:t xml:space="preserve">and to </w:t>
+      </w:r>
+      <w:r>
+        <w:t xml:space="preserve">map the information contained within </w:t>
+      </w:r>
+      <w:proofErr w:type="spellStart"/>
+      <w:r>
+        <w:t>RichSequence</w:t>
+      </w:r>
+      <w:proofErr w:type="spellEnd"/>
+      <w:r>
+        <w:t xml:space="preserve"> </w:t>
+      </w:r>
+      <w:r>
+        <w:t xml:space="preserve">to an SBOL </w:t>
+      </w:r>
+      <w:proofErr w:type="spellStart"/>
+      <w:r>
+        <w:t>DnaComponent</w:t>
+      </w:r>
+      <w:proofErr w:type="spellEnd"/>
+      <w:r>
+        <w:t xml:space="preserve">. Finally, it </w:t>
+      </w:r>
+      <w:r>
+        <w:t xml:space="preserve">adds each </w:t>
+      </w:r>
+      <w:proofErr w:type="spellStart"/>
+      <w:r>
+        <w:t>DnaComponent</w:t>
+      </w:r>
+      <w:proofErr w:type="spellEnd"/>
+      <w:r>
+        <w:t xml:space="preserve"> to a Library</w:t>
+      </w:r>
+      <w:r>
+        <w:t xml:space="preserve"> which is returned</w:t>
+      </w:r>
+      <w:r>
+        <w:t>.</w:t>
+      </w:r>
+      <w:r>
+        <w:t xml:space="preserve"> </w:t>
+      </w:r>
+      <w:r>
+        <w:lastRenderedPageBreak/>
+        <w:t xml:space="preserve">The </w:t>
+      </w:r>
+      <w:proofErr w:type="spellStart"/>
+      <w:r>
+        <w:t>readRichSequence</w:t>
+      </w:r>
+      <w:proofErr w:type="spellEnd"/>
+      <w:r>
+        <w:t xml:space="preserve"> method can be used independently if only one </w:t>
+      </w:r>
+      <w:proofErr w:type="spellStart"/>
+      <w:r>
+        <w:t>RichSequence</w:t>
+      </w:r>
+      <w:proofErr w:type="spellEnd"/>
+      <w:r>
+        <w:t xml:space="preserve"> is expected.</w:t>
+      </w:r>
+    </w:p>
+    <w:p>
+      <w:pPr>
+        <w:pStyle w:val="Heading2"/>
+      </w:pPr>
+      <w:r>
+        <w:t xml:space="preserve">Serialize the Library object to RDF or </w:t>
+      </w:r>
+      <w:proofErr w:type="spellStart"/>
+      <w:r>
+        <w:t>Json</w:t>
+      </w:r>
+      <w:proofErr w:type="spellEnd"/>
+    </w:p>
+    <w:p>
+      <w:pPr>
+        <w:pStyle w:val="ListParagraph"/>
+      </w:pPr>
+      <w:r>
+        <w:t xml:space="preserve">Finally, </w:t>
+      </w:r>
+      <w:r>
+        <w:t xml:space="preserve">to serialize the SBOL data, found in the Library object, there are two </w:t>
+      </w:r>
+      <w:r>
+        <w:t>methods that allow you to serialize the Library object either to RDF or to Json.</w:t>
+      </w:r>
       <w:bookmarkStart w:id="0" w:name="_GoBack"/>
       <w:bookmarkEnd w:id="0"/>
-      <w:r>
-        <w:rPr>
-          <w:i/>
-        </w:rPr>
-        <w:t>The code in this</w:t>
-      </w:r>
-      <w:r>
-        <w:rPr>
-          <w:i/>
-        </w:rPr>
-        <w:t xml:space="preserve"> example </w:t>
-      </w:r>
-      <w:r>
-        <w:rPr>
-          <w:i/>
-        </w:rPr>
-        <w:t>can be found in</w:t>
-      </w:r>
-      <w:r>
-        <w:rPr>
-          <w:i/>
+    </w:p>
+    <w:p>
+      <w:pPr>
+        <w:pStyle w:val="ListParagraph"/>
+        <w:rPr>
+          <w:rStyle w:val="webkit-html-tag"/>
+          <w:rFonts w:ascii="Courier New" w:hAnsi="Courier New" w:cs="Courier New"/>
+          <w:color w:val="000000"/>
+        </w:rPr>
+      </w:pPr>
+      <w:r>
+        <w:rPr>
+          <w:rStyle w:val="webkit-html-tag"/>
+          <w:rFonts w:ascii="Courier New" w:hAnsi="Courier New" w:cs="Courier New"/>
+          <w:color w:val="000000"/>
+        </w:rPr>
+        <w:t xml:space="preserve">        </w:t>
+      </w:r>
+      <w:r>
+        <w:rPr>
+          <w:rStyle w:val="webkit-html-tag"/>
+          <w:rFonts w:ascii="Courier New" w:hAnsi="Courier New" w:cs="Courier New"/>
+          <w:color w:val="000000"/>
+        </w:rPr>
+        <w:t xml:space="preserve">String </w:t>
+      </w:r>
+      <w:proofErr w:type="spellStart"/>
+      <w:r>
+        <w:rPr>
+          <w:rStyle w:val="webkit-html-tag"/>
+          <w:rFonts w:ascii="Courier New" w:hAnsi="Courier New" w:cs="Courier New"/>
+          <w:color w:val="000000"/>
+        </w:rPr>
+        <w:t>jsonString</w:t>
+      </w:r>
+      <w:proofErr w:type="spellEnd"/>
+      <w:r>
+        <w:rPr>
+          <w:rStyle w:val="webkit-html-tag"/>
+          <w:rFonts w:ascii="Courier New" w:hAnsi="Courier New" w:cs="Courier New"/>
+          <w:color w:val="000000"/>
+        </w:rPr>
+        <w:t xml:space="preserve"> = </w:t>
+      </w:r>
+      <w:proofErr w:type="spellStart"/>
+      <w:proofErr w:type="gramStart"/>
+      <w:r>
+        <w:rPr>
+          <w:rStyle w:val="webkit-html-tag"/>
+          <w:rFonts w:ascii="Courier New" w:hAnsi="Courier New" w:cs="Courier New"/>
+          <w:color w:val="000000"/>
+        </w:rPr>
+        <w:t>sU.toJson</w:t>
+      </w:r>
+      <w:proofErr w:type="spellEnd"/>
+      <w:r>
+        <w:rPr>
+          <w:rStyle w:val="webkit-html-tag"/>
+          <w:rFonts w:ascii="Courier New" w:hAnsi="Courier New" w:cs="Courier New"/>
+          <w:color w:val="000000"/>
+        </w:rPr>
+        <w:t>(</w:t>
+      </w:r>
+      <w:proofErr w:type="spellStart"/>
+      <w:proofErr w:type="gramEnd"/>
+      <w:r>
+        <w:rPr>
+          <w:rStyle w:val="webkit-html-tag"/>
+          <w:rFonts w:ascii="Courier New" w:hAnsi="Courier New" w:cs="Courier New"/>
+          <w:color w:val="000000"/>
+        </w:rPr>
+        <w:t>aBioFABlib</w:t>
+      </w:r>
+      <w:proofErr w:type="spellEnd"/>
+      <w:r>
+        <w:rPr>
+          <w:rStyle w:val="webkit-html-tag"/>
+          <w:rFonts w:ascii="Courier New" w:hAnsi="Courier New" w:cs="Courier New"/>
+          <w:color w:val="000000"/>
+        </w:rPr>
+        <w:t>)</w:t>
+      </w:r>
+      <w:r>
+        <w:rPr>
+          <w:rStyle w:val="webkit-html-tag"/>
+          <w:rFonts w:ascii="Courier New" w:hAnsi="Courier New" w:cs="Courier New"/>
+          <w:color w:val="000000"/>
+        </w:rPr>
+        <w:t>;</w:t>
+      </w:r>
+    </w:p>
+    <w:p>
+      <w:pPr>
+        <w:pStyle w:val="ListParagraph"/>
+        <w:rPr>
+          <w:rStyle w:val="webkit-html-tag"/>
+          <w:rFonts w:cstheme="minorHAnsi"/>
+          <w:color w:val="000000"/>
+        </w:rPr>
+      </w:pPr>
+    </w:p>
+    <w:p>
+      <w:pPr>
+        <w:pStyle w:val="ListParagraph"/>
+        <w:rPr>
+          <w:rStyle w:val="webkit-html-tag"/>
+          <w:rFonts w:ascii="Courier New" w:hAnsi="Courier New" w:cs="Courier New"/>
+          <w:color w:val="000000"/>
+        </w:rPr>
+      </w:pPr>
+      <w:r>
+        <w:rPr>
+          <w:rStyle w:val="webkit-html-tag"/>
+          <w:rFonts w:ascii="Courier New" w:hAnsi="Courier New" w:cs="Courier New"/>
+          <w:color w:val="000000"/>
+        </w:rPr>
+        <w:t xml:space="preserve">        </w:t>
+      </w:r>
+      <w:r>
+        <w:rPr>
+          <w:rStyle w:val="webkit-html-tag"/>
+          <w:rFonts w:ascii="Courier New" w:hAnsi="Courier New" w:cs="Courier New"/>
+          <w:color w:val="000000"/>
+        </w:rPr>
+        <w:t xml:space="preserve">String </w:t>
+      </w:r>
+      <w:proofErr w:type="spellStart"/>
+      <w:r>
+        <w:rPr>
+          <w:rStyle w:val="webkit-html-tag"/>
+          <w:rFonts w:ascii="Courier New" w:hAnsi="Courier New" w:cs="Courier New"/>
+          <w:color w:val="000000"/>
+        </w:rPr>
+        <w:t>rdf</w:t>
+      </w:r>
+      <w:r>
+        <w:rPr>
+          <w:rStyle w:val="webkit-html-tag"/>
+          <w:rFonts w:ascii="Courier New" w:hAnsi="Courier New" w:cs="Courier New"/>
+          <w:color w:val="000000"/>
+        </w:rPr>
+        <w:t>String</w:t>
+      </w:r>
+      <w:proofErr w:type="spellEnd"/>
+      <w:r>
+        <w:rPr>
+          <w:rStyle w:val="webkit-html-tag"/>
+          <w:rFonts w:ascii="Courier New" w:hAnsi="Courier New" w:cs="Courier New"/>
+          <w:color w:val="000000"/>
+        </w:rPr>
+        <w:t xml:space="preserve"> =</w:t>
+      </w:r>
+      <w:r>
+        <w:rPr>
+          <w:rStyle w:val="webkit-html-tag"/>
+          <w:rFonts w:ascii="Courier New" w:hAnsi="Courier New" w:cs="Courier New"/>
+          <w:color w:val="000000"/>
         </w:rPr>
         <w:t xml:space="preserve"> </w:t>
       </w:r>
       <w:proofErr w:type="spellStart"/>
-      <w:r>
-        <w:rPr>
-          <w:i/>
-        </w:rPr>
-        <w:t>libSBOLjUseExample</w:t>
-      </w:r>
-      <w:r>
-        <w:rPr>
-          <w:i/>
-        </w:rPr>
-        <w:t>.Main</w:t>
-      </w:r>
-      <w:proofErr w:type="spellEnd"/>
-    </w:p>
-    <w:p>
-      <w:pPr>
-        <w:pStyle w:val="Heading2"/>
-      </w:pPr>
-      <w:r>
-        <w:t xml:space="preserve">Create a new </w:t>
-      </w:r>
-      <w:proofErr w:type="spellStart"/>
-      <w:r>
-        <w:t>SBOLutil</w:t>
-      </w:r>
-      <w:proofErr w:type="spellEnd"/>
-      <w:r>
-        <w:t xml:space="preserve"> object</w:t>
+      <w:proofErr w:type="gramStart"/>
+      <w:r>
+        <w:rPr>
+          <w:rStyle w:val="webkit-html-tag"/>
+          <w:rFonts w:ascii="Courier New" w:hAnsi="Courier New" w:cs="Courier New"/>
+          <w:color w:val="000000"/>
+        </w:rPr>
+        <w:t>sU.toRDF</w:t>
+      </w:r>
+      <w:proofErr w:type="spellEnd"/>
+      <w:r>
+        <w:rPr>
+          <w:rStyle w:val="webkit-html-tag"/>
+          <w:rFonts w:ascii="Courier New" w:hAnsi="Courier New" w:cs="Courier New"/>
+          <w:color w:val="000000"/>
+        </w:rPr>
+        <w:t>(</w:t>
+      </w:r>
+      <w:proofErr w:type="spellStart"/>
+      <w:proofErr w:type="gramEnd"/>
+      <w:r>
+        <w:rPr>
+          <w:rStyle w:val="webkit-html-tag"/>
+          <w:rFonts w:ascii="Courier New" w:hAnsi="Courier New" w:cs="Courier New"/>
+          <w:color w:val="000000"/>
+        </w:rPr>
+        <w:t>aBioFABlib</w:t>
+      </w:r>
+      <w:proofErr w:type="spellEnd"/>
+      <w:r>
+        <w:rPr>
+          <w:rStyle w:val="webkit-html-tag"/>
+          <w:rFonts w:ascii="Courier New" w:hAnsi="Courier New" w:cs="Courier New"/>
+          <w:color w:val="000000"/>
+        </w:rPr>
+        <w:t>);</w:t>
+      </w:r>
+    </w:p>
+    <w:p>
+      <w:pPr>
+        <w:pStyle w:val="Heading1"/>
+      </w:pPr>
+      <w:r>
+        <w:t>Read SBOL RDF data into a Library object</w:t>
       </w:r>
     </w:p>
     <w:p>
       <w:pPr>
         <w:pStyle w:val="ListParagraph"/>
       </w:pPr>
-      <w:proofErr w:type="spellStart"/>
-      <w:r>
-        <w:t>SBOLutil</w:t>
-      </w:r>
-      <w:proofErr w:type="spellEnd"/>
-      <w:r>
+    </w:p>
+    <w:p>
+      <w:pPr>
+        <w:pStyle w:val="ListParagraph"/>
+        <w:rPr>
+          <w:rStyle w:val="webkit-html-tag"/>
+          <w:rFonts w:ascii="Courier New" w:hAnsi="Courier New" w:cs="Courier New"/>
+          <w:color w:val="000000"/>
+        </w:rPr>
+      </w:pPr>
+      <w:r>
+        <w:rPr>
+          <w:rStyle w:val="webkit-html-tag"/>
+          <w:rFonts w:ascii="Courier New" w:hAnsi="Courier New" w:cs="Courier New"/>
+          <w:color w:val="000000"/>
+        </w:rPr>
+        <w:t xml:space="preserve">        </w:t>
+      </w:r>
+      <w:proofErr w:type="spellStart"/>
+      <w:r>
+        <w:rPr>
+          <w:rStyle w:val="webkit-html-tag"/>
+          <w:rFonts w:ascii="Courier New" w:hAnsi="Courier New" w:cs="Courier New"/>
+          <w:color w:val="000000"/>
+        </w:rPr>
+        <w:t>SbolService</w:t>
+      </w:r>
+      <w:proofErr w:type="spellEnd"/>
+      <w:r>
+        <w:rPr>
+          <w:rStyle w:val="webkit-html-tag"/>
+          <w:rFonts w:ascii="Courier New" w:hAnsi="Courier New" w:cs="Courier New"/>
+          <w:color w:val="000000"/>
+        </w:rPr>
         <w:t xml:space="preserve"> </w:t>
       </w:r>
       <w:proofErr w:type="spellStart"/>
       <w:r>
-        <w:t>sU</w:t>
-      </w:r>
-      <w:proofErr w:type="spellEnd"/>
-      <w:r>
-        <w:t xml:space="preserve"> = new </w:t>
+        <w:rPr>
+          <w:rStyle w:val="webkit-html-tag"/>
+          <w:rFonts w:ascii="Courier New" w:hAnsi="Courier New" w:cs="Courier New"/>
+          <w:color w:val="000000"/>
+        </w:rPr>
+        <w:t>aS</w:t>
+      </w:r>
+      <w:proofErr w:type="spellEnd"/>
+      <w:r>
+        <w:rPr>
+          <w:rStyle w:val="webkit-html-tag"/>
+          <w:rFonts w:ascii="Courier New" w:hAnsi="Courier New" w:cs="Courier New"/>
+          <w:color w:val="000000"/>
+        </w:rPr>
+        <w:t xml:space="preserve"> = </w:t>
       </w:r>
       <w:proofErr w:type="spellStart"/>
       <w:proofErr w:type="gramStart"/>
       <w:r>
-        <w:t>SBOLutil</w:t>
-      </w:r>
-      <w:proofErr w:type="spellEnd"/>
-      <w:r>
+        <w:rPr>
+          <w:rStyle w:val="webkit-html-tag"/>
+          <w:rFonts w:ascii="Courier New" w:hAnsi="Courier New" w:cs="Courier New"/>
+          <w:color w:val="000000"/>
+        </w:rPr>
+        <w:t>sU.fromRDF</w:t>
+      </w:r>
+      <w:proofErr w:type="spellEnd"/>
+      <w:r>
+        <w:rPr>
+          <w:rStyle w:val="webkit-html-tag"/>
+          <w:rFonts w:ascii="Courier New" w:hAnsi="Courier New" w:cs="Courier New"/>
+          <w:color w:val="000000"/>
+        </w:rPr>
         <w:t>(</w:t>
       </w:r>
+      <w:proofErr w:type="spellStart"/>
       <w:proofErr w:type="gramEnd"/>
       <w:r>
+        <w:rPr>
+          <w:rStyle w:val="webkit-html-tag"/>
+          <w:rFonts w:ascii="Courier New" w:hAnsi="Courier New" w:cs="Courier New"/>
+          <w:color w:val="000000"/>
+        </w:rPr>
+        <w:t>rdfString</w:t>
+      </w:r>
+      <w:proofErr w:type="spellEnd"/>
+      <w:r>
+        <w:rPr>
+          <w:rStyle w:val="webkit-html-tag"/>
+          <w:rFonts w:ascii="Courier New" w:hAnsi="Courier New" w:cs="Courier New"/>
+          <w:color w:val="000000"/>
+        </w:rPr>
         <w:t>);</w:t>
       </w:r>
     </w:p>
     <w:p>
       <w:pPr>
-        <w:pStyle w:val="Heading2"/>
-      </w:pPr>
-      <w:r>
-        <w:t xml:space="preserve">Read </w:t>
-      </w:r>
-      <w:proofErr w:type="spellStart"/>
-      <w:r>
-        <w:t>GenBank</w:t>
-      </w:r>
-      <w:proofErr w:type="spellEnd"/>
-      <w:r>
-        <w:t xml:space="preserve"> file</w:t>
-      </w:r>
-      <w:r>
-        <w:t xml:space="preserve"> </w:t>
-      </w:r>
-      <w:proofErr w:type="spellStart"/>
-      <w:r>
-        <w:t>RichSequenceIterator</w:t>
-      </w:r>
-      <w:proofErr w:type="spellEnd"/>
-      <w:r>
-        <w:t xml:space="preserve"> </w:t>
-      </w:r>
-      <w:proofErr w:type="spellStart"/>
-      <w:r>
-        <w:t>aRsIter</w:t>
-      </w:r>
-      <w:proofErr w:type="spellEnd"/>
-      <w:r>
-        <w:t xml:space="preserve"> = </w:t>
+        <w:pStyle w:val="ListParagraph"/>
+        <w:rPr>
+          <w:rStyle w:val="webkit-html-tag"/>
+          <w:rFonts w:ascii="Courier New" w:hAnsi="Courier New" w:cs="Courier New"/>
+          <w:color w:val="000000"/>
+        </w:rPr>
+      </w:pPr>
+    </w:p>
+    <w:p>
+      <w:pPr>
+        <w:pStyle w:val="ListParagraph"/>
+      </w:pPr>
+      <w:r>
+        <w:t xml:space="preserve">        Library lib = </w:t>
       </w:r>
       <w:proofErr w:type="spellStart"/>
       <w:proofErr w:type="gramStart"/>
       <w:r>
-        <w:t>sU.fromGenBankFile</w:t>
+        <w:t>aS.getLibrary</w:t>
       </w:r>
       <w:proofErr w:type="spellEnd"/>
       <w:r>
@@ -214,275 +1349,18 @@
       </w:r>
       <w:proofErr w:type="gramEnd"/>
       <w:r>
-        <w:t>"test\\</w:t>
-      </w:r>
-      <w:proofErr w:type="spellStart"/>
-      <w:r>
-        <w:t>test_files</w:t>
-      </w:r>
-      <w:proofErr w:type="spellEnd"/>
-      <w:r>
-        <w:t>\\BFa_8.15.gb");</w:t>
-      </w:r>
-    </w:p>
-    <w:p>
-      <w:pPr>
-        <w:pStyle w:val="Heading2"/>
-      </w:pPr>
-      <w:r>
-        <w:t xml:space="preserve">Get a new Library object from </w:t>
-      </w:r>
-      <w:proofErr w:type="spellStart"/>
-      <w:r>
-        <w:t>RichSequence</w:t>
-      </w:r>
-      <w:proofErr w:type="spellEnd"/>
-      <w:r>
-        <w:t xml:space="preserve"> objects</w:t>
-      </w:r>
-    </w:p>
-    <w:p>
-      <w:r>
-        <w:t>BioJava-1.7.1</w:t>
-      </w:r>
-    </w:p>
-    <w:p>
-      <w:r>
-        <w:t xml:space="preserve">Library </w:t>
-      </w:r>
-      <w:proofErr w:type="spellStart"/>
-      <w:r>
-        <w:t>aBioFABlib</w:t>
-      </w:r>
-      <w:proofErr w:type="spellEnd"/>
-      <w:r>
-        <w:t xml:space="preserve"> = </w:t>
-      </w:r>
-      <w:proofErr w:type="spellStart"/>
-      <w:proofErr w:type="gramStart"/>
-      <w:r>
-        <w:t>sU</w:t>
-      </w:r>
-      <w:r>
-        <w:t>.fromRichSequenceIter</w:t>
-      </w:r>
-      <w:proofErr w:type="spellEnd"/>
-      <w:r>
-        <w:t>(</w:t>
-      </w:r>
-      <w:proofErr w:type="spellStart"/>
-      <w:proofErr w:type="gramEnd"/>
-      <w:r>
-        <w:t>aRsIter</w:t>
-      </w:r>
-      <w:proofErr w:type="spellEnd"/>
-      <w:r>
-        <w:t>);</w:t>
-      </w:r>
-    </w:p>
-    <w:p>
-      <w:pPr>
-        <w:pStyle w:val="Heading2"/>
-      </w:pPr>
-      <w:r>
-        <w:t xml:space="preserve">Serialize the Library object to RDF or </w:t>
-      </w:r>
-      <w:proofErr w:type="spellStart"/>
-      <w:r>
-        <w:t>Json</w:t>
-      </w:r>
-      <w:proofErr w:type="spellEnd"/>
-    </w:p>
-    <w:p>
-      <w:r>
-        <w:t xml:space="preserve">        </w:t>
-      </w:r>
-      <w:proofErr w:type="spellStart"/>
-      <w:proofErr w:type="gramStart"/>
-      <w:r>
-        <w:t>System.out.println</w:t>
-      </w:r>
-      <w:proofErr w:type="spellEnd"/>
-      <w:r>
-        <w:t>(</w:t>
-      </w:r>
-      <w:proofErr w:type="gramEnd"/>
-      <w:r>
-        <w:t>"</w:t>
-      </w:r>
-      <w:proofErr w:type="spellStart"/>
-      <w:r>
-        <w:t>aBioFABlib</w:t>
-      </w:r>
-      <w:proofErr w:type="spellEnd"/>
-      <w:r>
-        <w:t xml:space="preserve"> </w:t>
-      </w:r>
-      <w:proofErr w:type="spellStart"/>
-      <w:r>
-        <w:t>json</w:t>
-      </w:r>
-      <w:proofErr w:type="spellEnd"/>
-      <w:r>
-        <w:t xml:space="preserve">: \n" + </w:t>
-      </w:r>
-      <w:proofErr w:type="spellStart"/>
-      <w:r>
-        <w:t>sU.toJson</w:t>
-      </w:r>
-      <w:proofErr w:type="spellEnd"/>
-      <w:r>
-        <w:t>(</w:t>
-      </w:r>
-      <w:proofErr w:type="spellStart"/>
-      <w:r>
-        <w:t>aBioFABlib</w:t>
-      </w:r>
-      <w:proofErr w:type="spellEnd"/>
-      <w:r>
-        <w:t>));</w:t>
-      </w:r>
-    </w:p>
-    <w:p>
-      <w:r>
-        <w:t xml:space="preserve">        </w:t>
-      </w:r>
-      <w:proofErr w:type="spellStart"/>
-      <w:proofErr w:type="gramStart"/>
-      <w:r>
-        <w:t>System.out.println</w:t>
-      </w:r>
-      <w:proofErr w:type="spellEnd"/>
-      <w:r>
-        <w:t>(</w:t>
-      </w:r>
-      <w:proofErr w:type="gramEnd"/>
-      <w:r>
-        <w:t>"</w:t>
-      </w:r>
-      <w:proofErr w:type="spellStart"/>
-      <w:r>
-        <w:t>aBioFABlib</w:t>
-      </w:r>
-      <w:proofErr w:type="spellEnd"/>
-      <w:r>
-        <w:t xml:space="preserve"> RDF: \n"+ </w:t>
-      </w:r>
-      <w:proofErr w:type="spellStart"/>
-      <w:r>
-        <w:t>sU.toRDF</w:t>
-      </w:r>
-      <w:proofErr w:type="spellEnd"/>
-      <w:r>
-        <w:t>(</w:t>
-      </w:r>
-      <w:proofErr w:type="spellStart"/>
-      <w:r>
-        <w:t>aBioFABlib</w:t>
-      </w:r>
-      <w:proofErr w:type="spellEnd"/>
-      <w:r>
-        <w:t>));</w:t>
-      </w:r>
-    </w:p>
-    <w:p>
-      <w:pPr>
-        <w:pStyle w:val="Heading1"/>
-      </w:pPr>
-      <w:r>
-        <w:t>Read SBOL RDF data into a Library object</w:t>
-      </w:r>
-    </w:p>
-    <w:p>
-      <w:r>
-        <w:t xml:space="preserve">        String </w:t>
-      </w:r>
-      <w:proofErr w:type="spellStart"/>
-      <w:r>
-        <w:t>rdfString</w:t>
-      </w:r>
-      <w:proofErr w:type="spellEnd"/>
-      <w:r>
-        <w:t xml:space="preserve"> = </w:t>
-      </w:r>
-      <w:proofErr w:type="spellStart"/>
-      <w:proofErr w:type="gramStart"/>
-      <w:r>
-        <w:t>sU.toRDF</w:t>
-      </w:r>
-      <w:proofErr w:type="spellEnd"/>
-      <w:r>
-        <w:t>(</w:t>
-      </w:r>
-      <w:proofErr w:type="spellStart"/>
-      <w:proofErr w:type="gramEnd"/>
-      <w:r>
-        <w:t>aBioFABlib</w:t>
-      </w:r>
-      <w:proofErr w:type="spellEnd"/>
-      <w:r>
-        <w:t>);</w:t>
-      </w:r>
-    </w:p>
-    <w:p/>
-    <w:p>
-      <w:r>
-        <w:t xml:space="preserve">        </w:t>
-      </w:r>
-      <w:proofErr w:type="spellStart"/>
-      <w:r>
-        <w:t>SbolService</w:t>
-      </w:r>
-      <w:proofErr w:type="spellEnd"/>
-      <w:r>
-        <w:t xml:space="preserve"> </w:t>
-      </w:r>
-      <w:proofErr w:type="spellStart"/>
-      <w:r>
-        <w:t>aS</w:t>
-      </w:r>
-      <w:proofErr w:type="spellEnd"/>
-      <w:r>
-        <w:t xml:space="preserve"> = </w:t>
-      </w:r>
-      <w:proofErr w:type="spellStart"/>
-      <w:proofErr w:type="gramStart"/>
-      <w:r>
-        <w:t>sU.fromRDF</w:t>
-      </w:r>
-      <w:proofErr w:type="spellEnd"/>
-      <w:r>
-        <w:t>(</w:t>
-      </w:r>
-      <w:proofErr w:type="spellStart"/>
-      <w:proofErr w:type="gramEnd"/>
-      <w:r>
-        <w:t>rdfString</w:t>
-      </w:r>
-      <w:proofErr w:type="spellEnd"/>
-      <w:r>
-        <w:t>);</w:t>
-      </w:r>
-    </w:p>
-    <w:p>
-      <w:r>
-        <w:t xml:space="preserve">        Library lib = </w:t>
-      </w:r>
-      <w:proofErr w:type="spellStart"/>
-      <w:proofErr w:type="gramStart"/>
-      <w:r>
-        <w:t>aS.getLibrary</w:t>
-      </w:r>
-      <w:proofErr w:type="spellEnd"/>
-      <w:r>
-        <w:t>(</w:t>
-      </w:r>
-      <w:proofErr w:type="gramEnd"/>
-      <w:r>
         <w:t>"BioFabLib_1");</w:t>
       </w:r>
     </w:p>
     <w:p>
+      <w:pPr>
+        <w:pStyle w:val="ListParagraph"/>
+      </w:pPr>
+    </w:p>
+    <w:p>
+      <w:pPr>
+        <w:pStyle w:val="ListParagraph"/>
+      </w:pPr>
       <w:r>
         <w:t xml:space="preserve">        </w:t>
       </w:r>
@@ -1011,7 +1889,6 @@
     <w:next w:val="Normal"/>
     <w:link w:val="Heading4Char"/>
     <w:uiPriority w:val="9"/>
-    <w:semiHidden/>
     <w:unhideWhenUsed/>
     <w:qFormat/>
     <w:rsid w:val="00FA5B21"/>
@@ -1040,7 +1917,6 @@
     <w:next w:val="Normal"/>
     <w:link w:val="Heading5Char"/>
     <w:uiPriority w:val="9"/>
-    <w:semiHidden/>
     <w:unhideWhenUsed/>
     <w:qFormat/>
     <w:rsid w:val="00FA5B21"/>
@@ -1065,7 +1941,6 @@
     <w:next w:val="Normal"/>
     <w:link w:val="Heading6Char"/>
     <w:uiPriority w:val="9"/>
-    <w:semiHidden/>
     <w:unhideWhenUsed/>
     <w:qFormat/>
     <w:rsid w:val="00FA5B21"/>
@@ -1092,7 +1967,6 @@
     <w:next w:val="Normal"/>
     <w:link w:val="Heading7Char"/>
     <w:uiPriority w:val="9"/>
-    <w:semiHidden/>
     <w:unhideWhenUsed/>
     <w:qFormat/>
     <w:rsid w:val="00FA5B21"/>
@@ -1119,7 +1993,6 @@
     <w:next w:val="Normal"/>
     <w:link w:val="Heading8Char"/>
     <w:uiPriority w:val="9"/>
-    <w:semiHidden/>
     <w:unhideWhenUsed/>
     <w:qFormat/>
     <w:rsid w:val="00FA5B21"/>
@@ -1146,7 +2019,6 @@
     <w:next w:val="Normal"/>
     <w:link w:val="Heading9Char"/>
     <w:uiPriority w:val="9"/>
-    <w:semiHidden/>
     <w:unhideWhenUsed/>
     <w:qFormat/>
     <w:rsid w:val="00FA5B21"/>
@@ -1244,7 +2116,6 @@
     <w:basedOn w:val="DefaultParagraphFont"/>
     <w:link w:val="Heading4"/>
     <w:uiPriority w:val="9"/>
-    <w:semiHidden/>
     <w:rsid w:val="00FA5B21"/>
     <w:rPr>
       <w:rFonts w:asciiTheme="majorHAnsi" w:eastAsiaTheme="majorEastAsia" w:hAnsiTheme="majorHAnsi" w:cstheme="majorBidi"/>
@@ -1260,7 +2131,6 @@
     <w:basedOn w:val="DefaultParagraphFont"/>
     <w:link w:val="Heading5"/>
     <w:uiPriority w:val="9"/>
-    <w:semiHidden/>
     <w:rsid w:val="00FA5B21"/>
     <w:rPr>
       <w:rFonts w:asciiTheme="majorHAnsi" w:eastAsiaTheme="majorEastAsia" w:hAnsiTheme="majorHAnsi" w:cstheme="majorBidi"/>
@@ -1272,7 +2142,6 @@
     <w:basedOn w:val="DefaultParagraphFont"/>
     <w:link w:val="Heading6"/>
     <w:uiPriority w:val="9"/>
-    <w:semiHidden/>
     <w:rsid w:val="00FA5B21"/>
     <w:rPr>
       <w:rFonts w:asciiTheme="majorHAnsi" w:eastAsiaTheme="majorEastAsia" w:hAnsiTheme="majorHAnsi" w:cstheme="majorBidi"/>
@@ -1286,7 +2155,6 @@
     <w:basedOn w:val="DefaultParagraphFont"/>
     <w:link w:val="Heading7"/>
     <w:uiPriority w:val="9"/>
-    <w:semiHidden/>
     <w:rsid w:val="00FA5B21"/>
     <w:rPr>
       <w:rFonts w:asciiTheme="majorHAnsi" w:eastAsiaTheme="majorEastAsia" w:hAnsiTheme="majorHAnsi" w:cstheme="majorBidi"/>
@@ -1300,7 +2168,6 @@
     <w:basedOn w:val="DefaultParagraphFont"/>
     <w:link w:val="Heading8"/>
     <w:uiPriority w:val="9"/>
-    <w:semiHidden/>
     <w:rsid w:val="00FA5B21"/>
     <w:rPr>
       <w:rFonts w:asciiTheme="majorHAnsi" w:eastAsiaTheme="majorEastAsia" w:hAnsiTheme="majorHAnsi" w:cstheme="majorBidi"/>
@@ -1314,7 +2181,6 @@
     <w:basedOn w:val="DefaultParagraphFont"/>
     <w:link w:val="Heading9"/>
     <w:uiPriority w:val="9"/>
-    <w:semiHidden/>
     <w:rsid w:val="00FA5B21"/>
     <w:rPr>
       <w:rFonts w:asciiTheme="majorHAnsi" w:eastAsiaTheme="majorEastAsia" w:hAnsiTheme="majorHAnsi" w:cstheme="majorBidi"/>
@@ -1335,6 +2201,16 @@
       <w:ind w:left="720"/>
       <w:contextualSpacing/>
     </w:pPr>
+  </w:style>
+  <w:style w:type="character" w:customStyle="1" w:styleId="apple-style-span">
+    <w:name w:val="apple-style-span"/>
+    <w:basedOn w:val="DefaultParagraphFont"/>
+    <w:rsid w:val="0034581C"/>
+  </w:style>
+  <w:style w:type="character" w:customStyle="1" w:styleId="webkit-html-tag">
+    <w:name w:val="webkit-html-tag"/>
+    <w:basedOn w:val="DefaultParagraphFont"/>
+    <w:rsid w:val="0034581C"/>
   </w:style>
 </w:styles>
 </file>
@@ -1585,7 +2461,6 @@
     <w:next w:val="Normal"/>
     <w:link w:val="Heading4Char"/>
     <w:uiPriority w:val="9"/>
-    <w:semiHidden/>
     <w:unhideWhenUsed/>
     <w:qFormat/>
     <w:rsid w:val="00FA5B21"/>
@@ -1614,7 +2489,6 @@
     <w:next w:val="Normal"/>
     <w:link w:val="Heading5Char"/>
     <w:uiPriority w:val="9"/>
-    <w:semiHidden/>
     <w:unhideWhenUsed/>
     <w:qFormat/>
     <w:rsid w:val="00FA5B21"/>
@@ -1639,7 +2513,6 @@
     <w:next w:val="Normal"/>
     <w:link w:val="Heading6Char"/>
     <w:uiPriority w:val="9"/>
-    <w:semiHidden/>
     <w:unhideWhenUsed/>
     <w:qFormat/>
     <w:rsid w:val="00FA5B21"/>
@@ -1666,7 +2539,6 @@
     <w:next w:val="Normal"/>
     <w:link w:val="Heading7Char"/>
     <w:uiPriority w:val="9"/>
-    <w:semiHidden/>
     <w:unhideWhenUsed/>
     <w:qFormat/>
     <w:rsid w:val="00FA5B21"/>
@@ -1693,7 +2565,6 @@
     <w:next w:val="Normal"/>
     <w:link w:val="Heading8Char"/>
     <w:uiPriority w:val="9"/>
-    <w:semiHidden/>
     <w:unhideWhenUsed/>
     <w:qFormat/>
     <w:rsid w:val="00FA5B21"/>
@@ -1720,7 +2591,6 @@
     <w:next w:val="Normal"/>
     <w:link w:val="Heading9Char"/>
     <w:uiPriority w:val="9"/>
-    <w:semiHidden/>
     <w:unhideWhenUsed/>
     <w:qFormat/>
     <w:rsid w:val="00FA5B21"/>
@@ -1818,7 +2688,6 @@
     <w:basedOn w:val="DefaultParagraphFont"/>
     <w:link w:val="Heading4"/>
     <w:uiPriority w:val="9"/>
-    <w:semiHidden/>
     <w:rsid w:val="00FA5B21"/>
     <w:rPr>
       <w:rFonts w:asciiTheme="majorHAnsi" w:eastAsiaTheme="majorEastAsia" w:hAnsiTheme="majorHAnsi" w:cstheme="majorBidi"/>
@@ -1834,7 +2703,6 @@
     <w:basedOn w:val="DefaultParagraphFont"/>
     <w:link w:val="Heading5"/>
     <w:uiPriority w:val="9"/>
-    <w:semiHidden/>
     <w:rsid w:val="00FA5B21"/>
     <w:rPr>
       <w:rFonts w:asciiTheme="majorHAnsi" w:eastAsiaTheme="majorEastAsia" w:hAnsiTheme="majorHAnsi" w:cstheme="majorBidi"/>
@@ -1846,7 +2714,6 @@
     <w:basedOn w:val="DefaultParagraphFont"/>
     <w:link w:val="Heading6"/>
     <w:uiPriority w:val="9"/>
-    <w:semiHidden/>
     <w:rsid w:val="00FA5B21"/>
     <w:rPr>
       <w:rFonts w:asciiTheme="majorHAnsi" w:eastAsiaTheme="majorEastAsia" w:hAnsiTheme="majorHAnsi" w:cstheme="majorBidi"/>
@@ -1860,7 +2727,6 @@
     <w:basedOn w:val="DefaultParagraphFont"/>
     <w:link w:val="Heading7"/>
     <w:uiPriority w:val="9"/>
-    <w:semiHidden/>
     <w:rsid w:val="00FA5B21"/>
     <w:rPr>
       <w:rFonts w:asciiTheme="majorHAnsi" w:eastAsiaTheme="majorEastAsia" w:hAnsiTheme="majorHAnsi" w:cstheme="majorBidi"/>
@@ -1874,7 +2740,6 @@
     <w:basedOn w:val="DefaultParagraphFont"/>
     <w:link w:val="Heading8"/>
     <w:uiPriority w:val="9"/>
-    <w:semiHidden/>
     <w:rsid w:val="00FA5B21"/>
     <w:rPr>
       <w:rFonts w:asciiTheme="majorHAnsi" w:eastAsiaTheme="majorEastAsia" w:hAnsiTheme="majorHAnsi" w:cstheme="majorBidi"/>
@@ -1888,7 +2753,6 @@
     <w:basedOn w:val="DefaultParagraphFont"/>
     <w:link w:val="Heading9"/>
     <w:uiPriority w:val="9"/>
-    <w:semiHidden/>
     <w:rsid w:val="00FA5B21"/>
     <w:rPr>
       <w:rFonts w:asciiTheme="majorHAnsi" w:eastAsiaTheme="majorEastAsia" w:hAnsiTheme="majorHAnsi" w:cstheme="majorBidi"/>
@@ -1909,6 +2773,16 @@
       <w:ind w:left="720"/>
       <w:contextualSpacing/>
     </w:pPr>
+  </w:style>
+  <w:style w:type="character" w:customStyle="1" w:styleId="apple-style-span">
+    <w:name w:val="apple-style-span"/>
+    <w:basedOn w:val="DefaultParagraphFont"/>
+    <w:rsid w:val="0034581C"/>
+  </w:style>
+  <w:style w:type="character" w:customStyle="1" w:styleId="webkit-html-tag">
+    <w:name w:val="webkit-html-tag"/>
+    <w:basedOn w:val="DefaultParagraphFont"/>
+    <w:rsid w:val="0034581C"/>
   </w:style>
 </w:styles>
 </file>

</xml_diff>